<commit_message>
Some info about my work progress!
</commit_message>
<xml_diff>
--- a/ZCEP info.docx
+++ b/ZCEP info.docx
@@ -2,7 +2,176 @@
 <file path=word/document.xml><?xml version="1.0" encoding="utf-8"?>
 <w:document xmlns:ve="http://schemas.openxmlformats.org/markup-compatibility/2006" xmlns:o="urn:schemas-microsoft-com:office:office" xmlns:r="http://schemas.openxmlformats.org/officeDocument/2006/relationships" xmlns:m="http://schemas.openxmlformats.org/officeDocument/2006/math" xmlns:v="urn:schemas-microsoft-com:vml" xmlns:wp="http://schemas.openxmlformats.org/drawingml/2006/wordprocessingDrawing" xmlns:w10="urn:schemas-microsoft-com:office:word" xmlns:w="http://schemas.openxmlformats.org/wordprocessingml/2006/main" xmlns:wne="http://schemas.microsoft.com/office/word/2006/wordml">
   <w:body>
-    <w:p/>
+    <w:p>
+      <w:pPr>
+        <w:rPr>
+          <w:rFonts w:ascii="Helvetica" w:hAnsi="Helvetica" w:cs="Helvetica"/>
+          <w:color w:val="333333"/>
+          <w:sz w:val="17"/>
+          <w:szCs w:val="17"/>
+          <w:shd w:val="clear" w:color="auto" w:fill="FFFFFF"/>
+        </w:rPr>
+      </w:pPr>
+      <w:r>
+        <w:rPr>
+          <w:rFonts w:ascii="Helvetica" w:hAnsi="Helvetica" w:cs="Helvetica"/>
+          <w:color w:val="333333"/>
+          <w:sz w:val="17"/>
+          <w:szCs w:val="17"/>
+          <w:shd w:val="clear" w:color="auto" w:fill="FFFFFF"/>
+        </w:rPr>
+        <w:t>Date:</w:t>
+      </w:r>
+      <w:r>
+        <w:rPr>
+          <w:rFonts w:ascii="Helvetica" w:hAnsi="Helvetica" w:cs="Helvetica"/>
+          <w:color w:val="333333"/>
+          <w:sz w:val="17"/>
+          <w:szCs w:val="17"/>
+          <w:shd w:val="clear" w:color="auto" w:fill="FFFFFF"/>
+        </w:rPr>
+        <w:t xml:space="preserve"> 30 March 2016</w:t>
+      </w:r>
+    </w:p>
+    <w:p>
+      <w:pPr>
+        <w:rPr>
+          <w:rFonts w:ascii="Helvetica" w:hAnsi="Helvetica" w:cs="Helvetica"/>
+          <w:b/>
+          <w:color w:val="333333"/>
+          <w:sz w:val="17"/>
+          <w:szCs w:val="17"/>
+          <w:shd w:val="clear" w:color="auto" w:fill="FFFFFF"/>
+        </w:rPr>
+      </w:pPr>
+      <w:r>
+        <w:rPr>
+          <w:rFonts w:ascii="Helvetica" w:hAnsi="Helvetica" w:cs="Helvetica"/>
+          <w:b/>
+          <w:color w:val="333333"/>
+          <w:sz w:val="17"/>
+          <w:szCs w:val="17"/>
+          <w:shd w:val="clear" w:color="auto" w:fill="FFFFFF"/>
+        </w:rPr>
+        <w:t>Output buffering</w:t>
+      </w:r>
+    </w:p>
+    <w:p>
+      <w:r>
+        <w:rPr>
+          <w:rFonts w:ascii="Helvetica" w:hAnsi="Helvetica" w:cs="Vrinda" w:hint="cs"/>
+          <w:b/>
+          <w:color w:val="333333"/>
+          <w:sz w:val="17"/>
+          <w:szCs w:val="17"/>
+          <w:shd w:val="clear" w:color="auto" w:fill="FFFFFF"/>
+          <w:cs/>
+        </w:rPr>
+        <w:t>পিএইচপি ৫+ এ মোট ৫ ধরণের ট্যাগ সাপোর্ট করে তবে আমারা &lt;?</w:t>
+      </w:r>
+      <w:r>
+        <w:rPr>
+          <w:rFonts w:ascii="Helvetica" w:hAnsi="Helvetica" w:cs="Vrinda"/>
+          <w:b/>
+          <w:color w:val="333333"/>
+          <w:sz w:val="17"/>
+          <w:szCs w:val="17"/>
+          <w:shd w:val="clear" w:color="auto" w:fill="FFFFFF"/>
+        </w:rPr>
+        <w:t xml:space="preserve">php ?&gt; </w:t>
+      </w:r>
+      <w:r>
+        <w:rPr>
+          <w:rFonts w:ascii="Helvetica" w:hAnsi="Helvetica" w:cs="Vrinda" w:hint="cs"/>
+          <w:b/>
+          <w:color w:val="333333"/>
+          <w:sz w:val="17"/>
+          <w:szCs w:val="17"/>
+          <w:shd w:val="clear" w:color="auto" w:fill="FFFFFF"/>
+          <w:cs/>
+        </w:rPr>
+        <w:t xml:space="preserve">এটি ব্যবহার করা হল সর্বোত্তম। এছাড়া আমরা </w:t>
+      </w:r>
+      <w:r>
+        <w:rPr>
+          <w:rFonts w:ascii="Helvetica" w:hAnsi="Helvetica" w:cs="Vrinda"/>
+          <w:b/>
+          <w:color w:val="333333"/>
+          <w:sz w:val="17"/>
+          <w:szCs w:val="17"/>
+          <w:shd w:val="clear" w:color="auto" w:fill="FFFFFF"/>
+        </w:rPr>
+        <w:t xml:space="preserve">&lt;?= ?&gt; </w:t>
+      </w:r>
+      <w:r>
+        <w:rPr>
+          <w:rFonts w:ascii="Helvetica" w:hAnsi="Helvetica" w:cs="Vrinda" w:hint="cs"/>
+          <w:b/>
+          <w:color w:val="333333"/>
+          <w:sz w:val="17"/>
+          <w:szCs w:val="17"/>
+          <w:shd w:val="clear" w:color="auto" w:fill="FFFFFF"/>
+          <w:cs/>
+        </w:rPr>
+        <w:t xml:space="preserve">এই সর্ট ট্যাগটি সবসময় কোন বাড়তি কনফিগারেশন ছাড়াই ব্যবহার করতে পারি। আর কিছু কনফিগারেশন বদলে ফেলে আমরা </w:t>
+      </w:r>
+      <w:r>
+        <w:rPr>
+          <w:rFonts w:ascii="Helvetica" w:hAnsi="Helvetica" w:cs="Vrinda"/>
+          <w:b/>
+          <w:color w:val="333333"/>
+          <w:sz w:val="17"/>
+          <w:szCs w:val="17"/>
+          <w:shd w:val="clear" w:color="auto" w:fill="FFFFFF"/>
+        </w:rPr>
+        <w:t>&lt;?</w:t>
+      </w:r>
+      <w:r>
+        <w:rPr>
+          <w:rFonts w:ascii="Helvetica" w:hAnsi="Helvetica" w:cs="Vrinda" w:hint="cs"/>
+          <w:b/>
+          <w:color w:val="333333"/>
+          <w:sz w:val="17"/>
+          <w:szCs w:val="17"/>
+          <w:shd w:val="clear" w:color="auto" w:fill="FFFFFF"/>
+        </w:rPr>
+        <w:t xml:space="preserve"> </w:t>
+      </w:r>
+      <w:r>
+        <w:rPr>
+          <w:rFonts w:ascii="Helvetica" w:hAnsi="Helvetica" w:cs="Vrinda"/>
+          <w:b/>
+          <w:color w:val="333333"/>
+          <w:sz w:val="17"/>
+          <w:szCs w:val="17"/>
+          <w:shd w:val="clear" w:color="auto" w:fill="FFFFFF"/>
+        </w:rPr>
+        <w:t xml:space="preserve"> ?&gt;</w:t>
+      </w:r>
+      <w:r>
+        <w:rPr>
+          <w:rFonts w:ascii="Helvetica" w:hAnsi="Helvetica" w:cs="Vrinda" w:hint="cs"/>
+          <w:b/>
+          <w:color w:val="333333"/>
+          <w:sz w:val="17"/>
+          <w:szCs w:val="17"/>
+          <w:shd w:val="clear" w:color="auto" w:fill="FFFFFF"/>
+        </w:rPr>
+        <w:t xml:space="preserve"> </w:t>
+      </w:r>
+      <w:r>
+        <w:rPr>
+          <w:rFonts w:ascii="Helvetica" w:hAnsi="Helvetica" w:cs="Vrinda" w:hint="cs"/>
+          <w:b/>
+          <w:color w:val="333333"/>
+          <w:sz w:val="17"/>
+          <w:szCs w:val="17"/>
+          <w:shd w:val="clear" w:color="auto" w:fill="FFFFFF"/>
+          <w:cs/>
+        </w:rPr>
+        <w:t xml:space="preserve">এই ট্যাগটি ব্যবহার করতে পারি তবে বাকিগুলো পিএইচপি ৭ থেকে তুলে দেয়া হয়েছে। </w:t>
+      </w:r>
+    </w:p>
     <w:sectPr>
       <w:pgSz w:w="12240" w:h="15840"/>
       <w:pgMar w:top="1440" w:right="1440" w:bottom="1440" w:left="1440" w:header="720" w:footer="720" w:gutter="0"/>

</xml_diff>